<commit_message>
Update PDM and proposal
</commit_message>
<xml_diff>
--- a/Proposal.docx
+++ b/Proposal.docx
@@ -16895,6 +16895,8 @@
         </w:rPr>
         <w:t>servis</w:t>
       </w:r>
+      <w:bookmarkStart w:id="19" w:name="_GoBack"/>
+      <w:bookmarkEnd w:id="19"/>
       <w:proofErr w:type="spellEnd"/>
       <w:r>
         <w:rPr>
@@ -17037,7 +17039,7 @@
         <w:spacing w:before="0" w:line="360" w:lineRule="auto"/>
         <w:ind w:left="425" w:hanging="425"/>
       </w:pPr>
-      <w:bookmarkStart w:id="19" w:name="_Toc7733459"/>
+      <w:bookmarkStart w:id="20" w:name="_Toc7733459"/>
       <w:proofErr w:type="spellStart"/>
       <w:r>
         <w:t>Perancangan</w:t>
@@ -17046,7 +17048,7 @@
       <w:r>
         <w:t xml:space="preserve"> Interface</w:t>
       </w:r>
-      <w:bookmarkEnd w:id="19"/>
+      <w:bookmarkEnd w:id="20"/>
     </w:p>
     <w:p>
       <w:pPr>
@@ -17061,7 +17063,7 @@
           <w:szCs w:val="24"/>
         </w:rPr>
       </w:pPr>
-      <w:bookmarkStart w:id="20" w:name="_Toc7731123"/>
+      <w:bookmarkStart w:id="21" w:name="_Toc7731123"/>
       <w:proofErr w:type="spellStart"/>
       <w:r>
         <w:rPr>
@@ -17147,7 +17149,7 @@
         </w:rPr>
         <w:t xml:space="preserve"> Interface</w:t>
       </w:r>
-      <w:bookmarkEnd w:id="20"/>
+      <w:bookmarkEnd w:id="21"/>
     </w:p>
     <w:tbl>
       <w:tblPr>
@@ -18074,10 +18076,10 @@
                 <w:noProof/>
               </w:rPr>
               <w:drawing>
-                <wp:inline distT="0" distB="0" distL="0" distR="0" wp14:anchorId="2944D14F" wp14:editId="501E8A0E">
-                  <wp:extent cx="3105150" cy="1574165"/>
-                  <wp:effectExtent l="0" t="0" r="0" b="6985"/>
-                  <wp:docPr id="20" name="Picture 20"/>
+                <wp:inline distT="0" distB="0" distL="0" distR="0" wp14:anchorId="07832444" wp14:editId="0E269F66">
+                  <wp:extent cx="3105150" cy="1579245"/>
+                  <wp:effectExtent l="0" t="0" r="0" b="1905"/>
+                  <wp:docPr id="2" name="Picture 2"/>
                   <wp:cNvGraphicFramePr>
                     <a:graphicFrameLocks xmlns:a="http://schemas.openxmlformats.org/drawingml/2006/main" noChangeAspect="1"/>
                   </wp:cNvGraphicFramePr>
@@ -18097,7 +18099,7 @@
                         <pic:spPr>
                           <a:xfrm>
                             <a:off x="0" y="0"/>
-                            <a:ext cx="3105150" cy="1574165"/>
+                            <a:ext cx="3105150" cy="1579245"/>
                           </a:xfrm>
                           <a:prstGeom prst="rect">
                             <a:avLst/>
@@ -19702,7 +19704,7 @@
         <w:spacing w:before="0" w:line="360" w:lineRule="auto"/>
         <w:ind w:left="425" w:hanging="425"/>
       </w:pPr>
-      <w:bookmarkStart w:id="21" w:name="_Toc7733460"/>
+      <w:bookmarkStart w:id="22" w:name="_Toc7733460"/>
       <w:proofErr w:type="spellStart"/>
       <w:r>
         <w:t>Lingkungan</w:t>
@@ -19731,7 +19733,7 @@
       <w:r>
         <w:t>Pengembangan</w:t>
       </w:r>
-      <w:bookmarkEnd w:id="21"/>
+      <w:bookmarkEnd w:id="22"/>
       <w:proofErr w:type="spellEnd"/>
     </w:p>
     <w:p>
@@ -20344,7 +20346,7 @@
         <w:spacing w:before="0" w:line="360" w:lineRule="auto"/>
         <w:ind w:left="425" w:hanging="425"/>
       </w:pPr>
-      <w:bookmarkStart w:id="22" w:name="_Toc7733461"/>
+      <w:bookmarkStart w:id="23" w:name="_Toc7733461"/>
       <w:r>
         <w:t xml:space="preserve">List </w:t>
       </w:r>
@@ -20352,7 +20354,7 @@
       <w:r>
         <w:t>Pengguna</w:t>
       </w:r>
-      <w:bookmarkEnd w:id="22"/>
+      <w:bookmarkEnd w:id="23"/>
       <w:proofErr w:type="spellEnd"/>
     </w:p>
     <w:p>
@@ -21208,7 +21210,7 @@
         <w:spacing w:before="0" w:line="360" w:lineRule="auto"/>
         <w:ind w:left="425" w:hanging="425"/>
       </w:pPr>
-      <w:bookmarkStart w:id="23" w:name="_Toc7733462"/>
+      <w:bookmarkStart w:id="24" w:name="_Toc7733462"/>
       <w:r>
         <w:t xml:space="preserve">Functional </w:t>
       </w:r>
@@ -21216,7 +21218,7 @@
       <w:r>
         <w:t>Requirment</w:t>
       </w:r>
-      <w:bookmarkEnd w:id="23"/>
+      <w:bookmarkEnd w:id="24"/>
       <w:proofErr w:type="spellEnd"/>
     </w:p>
     <w:p>
@@ -21783,11 +21785,11 @@
         <w:spacing w:before="0" w:line="360" w:lineRule="auto"/>
         <w:ind w:left="425" w:hanging="425"/>
       </w:pPr>
-      <w:bookmarkStart w:id="24" w:name="_Toc7733463"/>
+      <w:bookmarkStart w:id="25" w:name="_Toc7733463"/>
       <w:r>
         <w:t>Physical Data Model</w:t>
       </w:r>
-      <w:bookmarkEnd w:id="24"/>
+      <w:bookmarkEnd w:id="25"/>
     </w:p>
     <w:p>
       <w:r>
@@ -21795,10 +21797,10 @@
           <w:noProof/>
         </w:rPr>
         <w:drawing>
-          <wp:inline distT="0" distB="0" distL="0" distR="0" wp14:anchorId="586302BD" wp14:editId="696CEDC4">
-            <wp:extent cx="5598415" cy="4514850"/>
-            <wp:effectExtent l="0" t="0" r="2540" b="0"/>
-            <wp:docPr id="16" name="Picture 16" descr="D:\Project\Project Akhir C#\PDM.png"/>
+          <wp:inline distT="0" distB="0" distL="0" distR="0">
+            <wp:extent cx="5743575" cy="5553643"/>
+            <wp:effectExtent l="0" t="0" r="0" b="9525"/>
+            <wp:docPr id="3" name="Picture 3" descr="D:\Project\Entity Relationship Diagram1.png"/>
             <wp:cNvGraphicFramePr>
               <a:graphicFrameLocks xmlns:a="http://schemas.openxmlformats.org/drawingml/2006/main" noChangeAspect="1"/>
             </wp:cNvGraphicFramePr>
@@ -21806,7 +21808,7 @@
               <a:graphicData uri="http://schemas.openxmlformats.org/drawingml/2006/picture">
                 <pic:pic xmlns:pic="http://schemas.openxmlformats.org/drawingml/2006/picture">
                   <pic:nvPicPr>
-                    <pic:cNvPr id="0" name="Picture 9" descr="D:\Project\Project Akhir C#\PDM.png"/>
+                    <pic:cNvPr id="0" name="Picture 1" descr="D:\Project\Entity Relationship Diagram1.png"/>
                     <pic:cNvPicPr>
                       <a:picLocks noChangeAspect="1" noChangeArrowheads="1"/>
                     </pic:cNvPicPr>
@@ -21827,7 +21829,7 @@
                   <pic:spPr bwMode="auto">
                     <a:xfrm>
                       <a:off x="0" y="0"/>
-                      <a:ext cx="5614024" cy="4527438"/>
+                      <a:ext cx="5748383" cy="5558292"/>
                     </a:xfrm>
                     <a:prstGeom prst="rect">
                       <a:avLst/>
@@ -21856,7 +21858,7 @@
           <w:szCs w:val="32"/>
         </w:rPr>
       </w:pPr>
-      <w:bookmarkStart w:id="25" w:name="_Toc7731118"/>
+      <w:bookmarkStart w:id="26" w:name="_Toc7731118"/>
       <w:proofErr w:type="spellStart"/>
       <w:r>
         <w:rPr>
@@ -21922,7 +21924,7 @@
         </w:rPr>
         <w:t>Physical Data Model</w:t>
       </w:r>
-      <w:bookmarkEnd w:id="25"/>
+      <w:bookmarkEnd w:id="26"/>
       <w:r>
         <w:rPr>
           <w:rFonts w:cs="Times New Roman"/>
@@ -21938,7 +21940,7 @@
           <w:rFonts w:cs="Times New Roman"/>
         </w:rPr>
       </w:pPr>
-      <w:bookmarkStart w:id="26" w:name="_Toc7733464"/>
+      <w:bookmarkStart w:id="27" w:name="_Toc7733464"/>
       <w:r>
         <w:rPr>
           <w:rFonts w:cs="Times New Roman"/>
@@ -21958,7 +21960,7 @@
         </w:rPr>
         <w:t>PENUTUP</w:t>
       </w:r>
-      <w:bookmarkEnd w:id="26"/>
+      <w:bookmarkEnd w:id="27"/>
     </w:p>
     <w:p>
       <w:pPr>
@@ -22860,7 +22862,7 @@
         <w:br w:type="page"/>
       </w:r>
     </w:p>
-    <w:bookmarkStart w:id="27" w:name="_Toc7733465" w:displacedByCustomXml="next"/>
+    <w:bookmarkStart w:id="28" w:name="_Toc7733465" w:displacedByCustomXml="next"/>
     <w:sdt>
       <w:sdtPr>
         <w:rPr>
@@ -22875,6 +22877,7 @@
           <w:docPartUnique/>
         </w:docPartObj>
       </w:sdtPr>
+      <w:sdtEndPr/>
       <w:sdtContent>
         <w:p>
           <w:pPr>
@@ -22889,7 +22892,7 @@
             </w:rPr>
             <w:t>DAFTAR PUSTAKA</w:t>
           </w:r>
-          <w:bookmarkEnd w:id="27"/>
+          <w:bookmarkEnd w:id="28"/>
         </w:p>
         <w:sdt>
           <w:sdtPr>
@@ -22899,6 +22902,7 @@
             <w:id w:val="-573587230"/>
             <w:bibliography/>
           </w:sdtPr>
+          <w:sdtEndPr/>
           <w:sdtContent>
             <w:p>
               <w:pPr>
@@ -23085,10 +23089,7 @@
         </w:rPr>
       </w:pPr>
     </w:p>
-    <w:p>
-      <w:bookmarkStart w:id="28" w:name="_GoBack"/>
-      <w:bookmarkEnd w:id="28"/>
-    </w:p>
+    <w:p/>
     <w:sectPr>
       <w:pgSz w:w="11907" w:h="16839" w:code="9"/>
       <w:pgMar w:top="2268" w:right="1701" w:bottom="1701" w:left="2268" w:header="720" w:footer="720" w:gutter="0"/>
@@ -23158,7 +23159,7 @@
           <w:rPr>
             <w:noProof/>
           </w:rPr>
-          <w:t>20</w:t>
+          <w:t>12</w:t>
         </w:r>
         <w:r>
           <w:rPr>
@@ -25613,7 +25614,7 @@
 </file>
 
 <file path=customXml/itemProps1.xml><?xml version="1.0" encoding="utf-8"?>
-<ds:datastoreItem xmlns:ds="http://schemas.openxmlformats.org/officeDocument/2006/customXml" ds:itemID="{BDB471CA-BEE8-4D67-8E05-82DD2E59D074}">
+<ds:datastoreItem xmlns:ds="http://schemas.openxmlformats.org/officeDocument/2006/customXml" ds:itemID="{199D2736-82C1-42F8-911B-704DF73AF31D}">
   <ds:schemaRefs>
     <ds:schemaRef ds:uri="http://schemas.openxmlformats.org/officeDocument/2006/bibliography"/>
   </ds:schemaRefs>

</xml_diff>